<commit_message>
Updated hunting seasons to 2023
Also took Amber's feedback on the figure captions into account
</commit_message>
<xml_diff>
--- a/figure_captions.docx
+++ b/figure_captions.docx
@@ -9,41 +9,17 @@
     </w:p>
     <w:p>
       <w:r>
-        <w:t>Figure 2. Termination of fall migrating American Woodcock (</w:t>
-      </w:r>
-      <w:proofErr w:type="spellStart"/>
-      <w:r>
-        <w:t>Scolopax</w:t>
-      </w:r>
-      <w:proofErr w:type="spellEnd"/>
-      <w:r>
-        <w:t xml:space="preserve"> minor) marked in Eastern North America, 2017-2019, by administrative division of migration destination. Black circles represent individual observations, and box-and-whisker plots display the median (solid line), 50th percentile (box) and 90th percentile (whiskers) distributions of the data for each administrative division. </w:t>
+        <w:t xml:space="preserve">Figure 2. Termination of fall migrating American Woodcock (Scolopax minor) marked in Eastern North America, 2017-2019, by administrative division of migration destination. Black circles represent individual observations, and box-and-whisker plots display the median (solid line), 50th percentile (box) and 90th percentile (whiskers) distributions of the data for each administrative division. </w:t>
       </w:r>
     </w:p>
     <w:p>
       <w:r>
-        <w:t>Figure 3. Mean predicted spring migration initiation date and 95% confidence interval for American Woodcock in eastern North America (</w:t>
-      </w:r>
-      <w:proofErr w:type="spellStart"/>
-      <w:r>
-        <w:t>Scolopax</w:t>
-      </w:r>
-      <w:proofErr w:type="spellEnd"/>
-      <w:r>
-        <w:t xml:space="preserve"> minor) captured on the wintering grounds prior to spring migration (January-March). Males (a) and females (b) showed inverse influences of condition on the timing of migration initiation. One adult female was removed from the plot with a condition score of 53. </w:t>
+        <w:t xml:space="preserve">Figure 3. Mean predicted spring migration initiation date and 95% confidence interval for American Woodcock in eastern North America (Scolopax minor) captured on the wintering grounds prior to spring migration (January-March). Males (a) and females (b) showed inverse influences of condition on the timing of migration initiation. One adult female was removed from the plot with a condition score of 53. </w:t>
       </w:r>
     </w:p>
     <w:p>
       <w:r>
-        <w:t>Figure 4. Timing of fall migration stopovers by state or province collected from American Woodcock (</w:t>
-      </w:r>
-      <w:proofErr w:type="spellStart"/>
-      <w:r>
-        <w:t>Scolopax</w:t>
-      </w:r>
-      <w:proofErr w:type="spellEnd"/>
-      <w:r>
-        <w:t xml:space="preserve"> minor) marked in in Eastern North America, 2017-2019. Black circles represent individual observations, and box-and-whisker plots display the median (solid line), 50th percentile (box) and 90th percentile (whiskers) distributions of the data for each administrative division.</w:t>
+        <w:t>Figure 4. Timing of fall migration stopovers by state or province collected from American Woodcock (Scolopax minor) marked in in Eastern North America, 2017-2019. Black circles represent individual observations, and box-and-whisker plots display the median (solid line), 50th percentile (box) and 90th percentile (whiskers) distributions of the data for each administrative division.</w:t>
       </w:r>
       <w:r>
         <w:t xml:space="preserve"> </w:t>
@@ -81,161 +57,195 @@
           <w:t>, or subsection of state or province should differential hunting seasons occur.</w:t>
         </w:r>
       </w:ins>
+      <w:ins w:id="6" w:author="Liam Akerlof Berigan" w:date="2023-11-03T15:23:00Z">
+        <w:r>
+          <w:t xml:space="preserve"> </w:t>
+        </w:r>
+      </w:ins>
+      <w:ins w:id="7" w:author="Liam Akerlof Berigan" w:date="2023-11-03T15:28:00Z">
+        <w:r>
+          <w:t xml:space="preserve">The </w:t>
+        </w:r>
+        <w:r>
+          <w:t>Quebec</w:t>
+        </w:r>
+        <w:r>
+          <w:t xml:space="preserve"> category is exclusive of </w:t>
+        </w:r>
+        <w:r>
+          <w:t>hunting</w:t>
+        </w:r>
+        <w:r>
+          <w:t xml:space="preserve"> districts </w:t>
+        </w:r>
+        <w:r>
+          <w:t>A</w:t>
+        </w:r>
+        <w:r>
+          <w:t xml:space="preserve"> and </w:t>
+        </w:r>
+        <w:r>
+          <w:t>B</w:t>
+        </w:r>
+        <w:r>
+          <w:t>, which maintain independent hunting seasons from the rest of the province</w:t>
+        </w:r>
+      </w:ins>
+      <w:ins w:id="8" w:author="Liam Akerlof Berigan" w:date="2023-11-03T15:29:00Z">
+        <w:r>
+          <w:t xml:space="preserve"> and were not represented in the stopover dataset</w:t>
+        </w:r>
+      </w:ins>
+      <w:ins w:id="9" w:author="Liam Akerlof Berigan" w:date="2023-11-03T15:28:00Z">
+        <w:r>
+          <w:t>.</w:t>
+        </w:r>
+      </w:ins>
     </w:p>
     <w:p>
       <w:r>
-        <w:t>Figure 5. Initiation of fall migration for American Woodcock (</w:t>
-      </w:r>
-      <w:proofErr w:type="spellStart"/>
-      <w:r>
-        <w:t>Scolopax</w:t>
-      </w:r>
-      <w:proofErr w:type="spellEnd"/>
-      <w:r>
-        <w:t xml:space="preserve"> minor) marked in Eastern North America, 2017-2019. The distribution of migration initiation dates by administrative division (A), and the mean predicted initiation date and 95% confidence interval of fall migration while accounting for spatial distribution and age (B). Squares represent adults &gt;1 year of age and diamonds reflect young woodcock</w:t>
+        <w:t>Figure 5. Initiation of fall migration for American Woodcock (Scolopax minor) marked in Eastern North America, 2017-2019. The distribution of migration initiation dates by administrative division (A), and the mean predicted initiation date and 95% confidence interval of fall migration while accounting for spatial distribution and age (B). Squares represent adults &gt;1 year of age and diamonds reflect young woodcock</w:t>
       </w:r>
       <w:r>
         <w:t>.</w:t>
       </w:r>
-      <w:ins w:id="6" w:author="Liam Akerlof Berigan" w:date="2023-10-31T15:12:00Z">
-        <w:r>
-          <w:t xml:space="preserve"> </w:t>
-        </w:r>
-        <w:r>
-          <w:t xml:space="preserve">Grey boxes represent woodcock hunting seasons for each state or </w:t>
-        </w:r>
-      </w:ins>
-      <w:ins w:id="7" w:author="Liam Akerlof Berigan" w:date="2023-10-31T15:14:00Z">
+      <w:ins w:id="10" w:author="Liam Akerlof Berigan" w:date="2023-10-31T15:12:00Z">
+        <w:r>
+          <w:t xml:space="preserve"> Grey boxes represent woodcock hunting seasons for each state or </w:t>
+        </w:r>
+      </w:ins>
+      <w:ins w:id="11" w:author="Liam Akerlof Berigan" w:date="2023-10-31T15:14:00Z">
         <w:r>
           <w:t>province and</w:t>
         </w:r>
       </w:ins>
-      <w:ins w:id="8" w:author="Liam Akerlof Berigan" w:date="2023-10-31T15:12:00Z">
+      <w:ins w:id="12" w:author="Liam Akerlof Berigan" w:date="2023-10-31T15:12:00Z">
         <w:r>
           <w:t xml:space="preserve"> a</w:t>
         </w:r>
       </w:ins>
-      <w:ins w:id="9" w:author="Liam Akerlof Berigan" w:date="2023-10-31T15:13:00Z">
+      <w:ins w:id="13" w:author="Liam Akerlof Berigan" w:date="2023-10-31T15:13:00Z">
         <w:r>
           <w:t>re cropped to dates within the extent of the graph (</w:t>
         </w:r>
       </w:ins>
-      <w:ins w:id="10" w:author="Liam Akerlof Berigan" w:date="2023-10-31T15:15:00Z">
+      <w:ins w:id="14" w:author="Liam Akerlof Berigan" w:date="2023-10-31T15:15:00Z">
         <w:r>
           <w:t>Oct. 6</w:t>
         </w:r>
         <w:r>
           <w:rPr>
             <w:vertAlign w:val="superscript"/>
-            <w:rPrChange w:id="11" w:author="Liam Akerlof Berigan" w:date="2023-10-31T15:15:00Z">
+            <w:rPrChange w:id="15" w:author="Liam Akerlof Berigan" w:date="2023-10-31T15:15:00Z">
               <w:rPr/>
             </w:rPrChange>
           </w:rPr>
           <w:t>th</w:t>
         </w:r>
       </w:ins>
-      <w:ins w:id="12" w:author="Liam Akerlof Berigan" w:date="2023-10-31T15:13:00Z">
+      <w:ins w:id="16" w:author="Liam Akerlof Berigan" w:date="2023-10-31T15:13:00Z">
         <w:r>
           <w:t>–</w:t>
         </w:r>
       </w:ins>
-      <w:ins w:id="13" w:author="Liam Akerlof Berigan" w:date="2023-10-31T15:15:00Z">
+      <w:ins w:id="17" w:author="Liam Akerlof Berigan" w:date="2023-10-31T15:15:00Z">
         <w:r>
           <w:t>Dec. 15</w:t>
         </w:r>
         <w:r>
           <w:rPr>
             <w:vertAlign w:val="superscript"/>
-            <w:rPrChange w:id="14" w:author="Liam Akerlof Berigan" w:date="2023-10-31T15:15:00Z">
+            <w:rPrChange w:id="18" w:author="Liam Akerlof Berigan" w:date="2023-10-31T15:15:00Z">
               <w:rPr/>
             </w:rPrChange>
           </w:rPr>
           <w:t>th</w:t>
         </w:r>
       </w:ins>
-      <w:ins w:id="15" w:author="Liam Akerlof Berigan" w:date="2023-10-31T15:13:00Z">
+      <w:ins w:id="19" w:author="Liam Akerlof Berigan" w:date="2023-10-31T15:13:00Z">
         <w:r>
           <w:t>).</w:t>
+        </w:r>
+      </w:ins>
+      <w:ins w:id="20" w:author="Liam Akerlof Berigan" w:date="2023-11-03T15:27:00Z">
+        <w:r>
+          <w:t xml:space="preserve"> The Ontario category </w:t>
+        </w:r>
+        <w:r>
+          <w:t xml:space="preserve">is exclusive of </w:t>
+        </w:r>
+      </w:ins>
+      <w:ins w:id="21" w:author="Liam Akerlof Berigan" w:date="2023-11-03T15:28:00Z">
+        <w:r>
+          <w:t>southern districts H and I, which maintain independent hunting seasons from the rest of the province.</w:t>
         </w:r>
       </w:ins>
     </w:p>
     <w:p>
       <w:r>
-        <w:t>Figure 6. Termination of fall migration for American Woodcock (</w:t>
-      </w:r>
-      <w:proofErr w:type="spellStart"/>
-      <w:r>
-        <w:t>Scolopax</w:t>
-      </w:r>
-      <w:proofErr w:type="spellEnd"/>
-      <w:r>
-        <w:t xml:space="preserve"> minor) marked in Eastern North America, 2017-2019, by administrative division of migration initiation. The distribution of termination dates by initiation administrative division (A), and the mean predicted termination date and 95% confidence interval of fall migration while accounting for initiation latitude and longitude (B). Black circles represent individual observations, and box-and-whisker plots display the median (solid line), 50th percentile (box) and 90th percentile (whiskers) distributions of the data for each administrative division.</w:t>
+        <w:t>Figure 6. Termination of fall migration for American Woodcock (Scolopax minor) marked in Eastern North America, 2017-2019, by administrative division of migration initiation. The distribution of termination dates by initiation administrative division (A), and the mean predicted termination date and 95% confidence interval of fall migration while accounting for initiation latitude and longitude (B). Black circles represent individual observations, and box-and-whisker plots display the median (solid line), 50th percentile (box) and 90th percentile (whiskers) distributions of the data for each administrative division.</w:t>
       </w:r>
     </w:p>
     <w:p>
       <w:r>
-        <w:t>Figure 7. Initiation of spring migration for American Woodcock (</w:t>
+        <w:t>Figure 7. Initiation of spring migration for American Woodcock (Scolopax minor) marked in Eastern North America 2018-2020. The distribution of initiation dates by administrative division (A), and the mean predicted initiation date and 95% confidence interval of fall migration while accounting for longitude and sex (B). Boxes represent males and diamonds females. Black circles represent individual observations, and box-and-whisker plots display the median (solid line), 50th percentile (box) and 90th percentile (whiskers) distributions of the data for each administrative division.</w:t>
       </w:r>
-      <w:proofErr w:type="spellStart"/>
-      <w:r>
-        <w:t>Scolopax</w:t>
-      </w:r>
-      <w:proofErr w:type="spellEnd"/>
-      <w:r>
-        <w:t xml:space="preserve"> minor) marked in Eastern North America 2018-2020. The distribution of initiation dates by administrative division (A), and the mean predicted initiation date and 95% confidence interval of fall migration while accounting for longitude and sex (B). Boxes represent males and diamonds females. Black circles represent individual observations, and box-and-whisker plots display the median (solid line), 50th percentile (box) and 90th percentile (whiskers) distributions of the data for each administrative division.</w:t>
-      </w:r>
-      <w:ins w:id="16" w:author="Liam Akerlof Berigan" w:date="2023-10-31T15:13:00Z">
+      <w:ins w:id="22" w:author="Liam Akerlof Berigan" w:date="2023-10-31T15:13:00Z">
         <w:r>
           <w:t xml:space="preserve"> </w:t>
         </w:r>
         <w:r>
-          <w:t xml:space="preserve">Grey boxes represent woodcock hunting seasons for each state or </w:t>
-        </w:r>
-      </w:ins>
-      <w:ins w:id="17" w:author="Liam Akerlof Berigan" w:date="2023-10-31T15:14:00Z">
+          <w:t xml:space="preserve">Grey boxes represent woodcock </w:t>
+        </w:r>
+        <w:r>
+          <w:lastRenderedPageBreak/>
+          <w:t xml:space="preserve">hunting seasons for each state or </w:t>
+        </w:r>
+      </w:ins>
+      <w:ins w:id="23" w:author="Liam Akerlof Berigan" w:date="2023-10-31T15:14:00Z">
         <w:r>
           <w:t>province and</w:t>
         </w:r>
       </w:ins>
-      <w:ins w:id="18" w:author="Liam Akerlof Berigan" w:date="2023-10-31T15:13:00Z">
+      <w:ins w:id="24" w:author="Liam Akerlof Berigan" w:date="2023-10-31T15:13:00Z">
         <w:r>
           <w:t xml:space="preserve"> are cropped to dates within the extent of the graph (</w:t>
         </w:r>
       </w:ins>
-      <w:ins w:id="19" w:author="Liam Akerlof Berigan" w:date="2023-10-31T15:16:00Z">
+      <w:ins w:id="25" w:author="Liam Akerlof Berigan" w:date="2023-10-31T15:16:00Z">
         <w:r>
           <w:t>Jan. 16</w:t>
         </w:r>
         <w:r>
           <w:rPr>
             <w:vertAlign w:val="superscript"/>
-            <w:rPrChange w:id="20" w:author="Liam Akerlof Berigan" w:date="2023-10-31T15:16:00Z">
+            <w:rPrChange w:id="26" w:author="Liam Akerlof Berigan" w:date="2023-10-31T15:16:00Z">
               <w:rPr/>
             </w:rPrChange>
           </w:rPr>
           <w:t>th</w:t>
         </w:r>
       </w:ins>
-      <w:ins w:id="21" w:author="Liam Akerlof Berigan" w:date="2023-10-31T15:13:00Z">
+      <w:ins w:id="27" w:author="Liam Akerlof Berigan" w:date="2023-10-31T15:13:00Z">
         <w:r>
           <w:t>–</w:t>
         </w:r>
       </w:ins>
-      <w:ins w:id="22" w:author="Liam Akerlof Berigan" w:date="2023-10-31T15:16:00Z">
+      <w:ins w:id="28" w:author="Liam Akerlof Berigan" w:date="2023-10-31T15:16:00Z">
         <w:r>
           <w:t>Apr. 10</w:t>
         </w:r>
         <w:r>
           <w:rPr>
             <w:vertAlign w:val="superscript"/>
-            <w:rPrChange w:id="23" w:author="Liam Akerlof Berigan" w:date="2023-10-31T15:16:00Z">
+            <w:rPrChange w:id="29" w:author="Liam Akerlof Berigan" w:date="2023-10-31T15:16:00Z">
               <w:rPr/>
             </w:rPrChange>
           </w:rPr>
           <w:t>th</w:t>
         </w:r>
       </w:ins>
-      <w:ins w:id="24" w:author="Liam Akerlof Berigan" w:date="2023-10-31T15:13:00Z">
+      <w:ins w:id="30" w:author="Liam Akerlof Berigan" w:date="2023-10-31T15:13:00Z">
         <w:r>
           <w:t>).</w:t>
         </w:r>

</xml_diff>